<commit_message>
<Feature> V1 - Etape des médicaments
(sans la bdd)
</commit_message>
<xml_diff>
--- a/GSB-gesAMM-Fiche Descriptive_SG.docx
+++ b/GSB-gesAMM-Fiche Descriptive_SG.docx
@@ -1,6 +1,6 @@
 
 <file path=word/document.xml><?xml version="1.0" encoding="utf-8"?>
-<w:document xmlns:wpc="http://schemas.microsoft.com/office/word/2010/wordprocessingCanvas" xmlns:cx="http://schemas.microsoft.com/office/drawing/2014/chartex" xmlns:mc="http://schemas.openxmlformats.org/markup-compatibility/2006" xmlns:o="urn:schemas-microsoft-com:office:office" xmlns:r="http://schemas.openxmlformats.org/officeDocument/2006/relationships" xmlns:m="http://schemas.openxmlformats.org/officeDocument/2006/math" xmlns:v="urn:schemas-microsoft-com:vml" xmlns:wp14="http://schemas.microsoft.com/office/word/2010/wordprocessingDrawing" xmlns:wp="http://schemas.openxmlformats.org/drawingml/2006/wordprocessingDrawing" xmlns:w10="urn:schemas-microsoft-com:office:word" xmlns:w="http://schemas.openxmlformats.org/wordprocessingml/2006/main" xmlns:w14="http://schemas.microsoft.com/office/word/2010/wordml" xmlns:w15="http://schemas.microsoft.com/office/word/2012/wordml" xmlns:w16se="http://schemas.microsoft.com/office/word/2015/wordml/symex" xmlns:wpg="http://schemas.microsoft.com/office/word/2010/wordprocessingGroup" xmlns:wpi="http://schemas.microsoft.com/office/word/2010/wordprocessingInk" xmlns:wne="http://schemas.microsoft.com/office/word/2006/wordml" xmlns:wps="http://schemas.microsoft.com/office/word/2010/wordprocessingShape" mc:Ignorable="w14 w15 w16se wp14">
+<w:document xmlns:wpc="http://schemas.microsoft.com/office/word/2010/wordprocessingCanvas" xmlns:mc="http://schemas.openxmlformats.org/markup-compatibility/2006" xmlns:o="urn:schemas-microsoft-com:office:office" xmlns:r="http://schemas.openxmlformats.org/officeDocument/2006/relationships" xmlns:m="http://schemas.openxmlformats.org/officeDocument/2006/math" xmlns:v="urn:schemas-microsoft-com:vml" xmlns:wp14="http://schemas.microsoft.com/office/word/2010/wordprocessingDrawing" xmlns:wp="http://schemas.openxmlformats.org/drawingml/2006/wordprocessingDrawing" xmlns:w10="urn:schemas-microsoft-com:office:word" xmlns:w="http://schemas.openxmlformats.org/wordprocessingml/2006/main" xmlns:w14="http://schemas.microsoft.com/office/word/2010/wordml" xmlns:w15="http://schemas.microsoft.com/office/word/2012/wordml" xmlns:wpg="http://schemas.microsoft.com/office/word/2010/wordprocessingGroup" xmlns:wpi="http://schemas.microsoft.com/office/word/2010/wordprocessingInk" xmlns:wne="http://schemas.microsoft.com/office/word/2006/wordml" xmlns:wps="http://schemas.microsoft.com/office/word/2010/wordprocessingShape" mc:Ignorable="w14 w15 wp14">
   <w:body>
     <w:p>
       <w:pPr>
@@ -29,7 +29,7 @@
                     </pic:cNvPicPr>
                   </pic:nvPicPr>
                   <pic:blipFill>
-                    <a:blip r:embed="rId7" cstate="print">
+                    <a:blip r:embed="rId10" cstate="print">
                       <a:extLst>
                         <a:ext uri="{28A0092B-C50C-407E-A947-70E740481C1C}">
                           <a14:useLocalDpi xmlns:a14="http://schemas.microsoft.com/office/drawing/2010/main" val="0"/>
@@ -67,13 +67,8 @@
         <w:jc w:val="center"/>
       </w:pPr>
       <w:r>
-        <w:t xml:space="preserve">PROJET </w:t>
-      </w:r>
-      <w:proofErr w:type="spellStart"/>
-      <w:r>
-        <w:t>gesAMM</w:t>
-      </w:r>
-      <w:proofErr w:type="spellEnd"/>
+        <w:t>PROJET gesAMM</w:t>
+      </w:r>
       <w:r>
         <w:br/>
         <w:t>Application d</w:t>
@@ -314,21 +309,7 @@
               <w:rPr>
                 <w:rFonts w:ascii="Calibri" w:hAnsi="Calibri" w:cs="Calibri"/>
               </w:rPr>
-              <w:t xml:space="preserve"> un cahier des charges, développement et mise en production d'une application orientée objet utilisant une base </w:t>
-            </w:r>
-            <w:proofErr w:type="spellStart"/>
-            <w:r>
-              <w:rPr>
-                <w:rFonts w:ascii="Calibri" w:hAnsi="Calibri" w:cs="Calibri"/>
-              </w:rPr>
-              <w:t>SQLServer</w:t>
-            </w:r>
-            <w:proofErr w:type="spellEnd"/>
-            <w:r>
-              <w:rPr>
-                <w:rFonts w:ascii="Calibri" w:hAnsi="Calibri" w:cs="Calibri"/>
-              </w:rPr>
-              <w:t xml:space="preserve"> pour l'enregistrement des différentes étapes de validation des autorisations de mise sur le marché des médicaments.</w:t>
+              <w:t xml:space="preserve"> un cahier des charges, développement et mise en production d'une application orientée objet utilisant une base SQLServer pour l'enregistrement des différentes étapes de validation des autorisations de mise sur le marché des médicaments.</w:t>
             </w:r>
           </w:p>
         </w:tc>
@@ -411,7 +392,7 @@
                           </pic:cNvPicPr>
                         </pic:nvPicPr>
                         <pic:blipFill>
-                          <a:blip r:embed="rId8" cstate="print">
+                          <a:blip r:embed="rId11" cstate="print">
                             <a:extLst>
                               <a:ext uri="{28A0092B-C50C-407E-A947-70E740481C1C}">
                                 <a14:useLocalDpi xmlns:a14="http://schemas.microsoft.com/office/drawing/2010/main" val="0"/>
@@ -600,13 +581,7 @@
               <w:rPr>
                 <w:rFonts w:ascii="Calibri" w:hAnsi="Calibri" w:cs="Calibri"/>
               </w:rPr>
-              <w:t>1</w:t>
-            </w:r>
-            <w:r>
-              <w:rPr>
-                <w:rFonts w:ascii="Calibri" w:hAnsi="Calibri" w:cs="Calibri"/>
-              </w:rPr>
-              <w:t xml:space="preserve"> et le 10/12</w:t>
+              <w:t>1 et le 10/12</w:t>
             </w:r>
             <w:r>
               <w:rPr>
@@ -748,8 +723,6 @@
                 <w:rFonts w:ascii="Calibri" w:hAnsi="Calibri" w:cs="Calibri"/>
               </w:rPr>
             </w:pPr>
-            <w:bookmarkStart w:id="0" w:name="_GoBack"/>
-            <w:bookmarkEnd w:id="0"/>
           </w:p>
           <w:p>
             <w:pPr>
@@ -1063,21 +1036,7 @@
               <w:rPr>
                 <w:rFonts w:ascii="Calibri" w:hAnsi="Calibri" w:cs="Calibri"/>
               </w:rPr>
-              <w:t xml:space="preserve">contenant les médicaments et les familles, projet prototype (solution Visual Studio + script base de données) permettant de comprendre l'interface entre le logiciel et la base de données </w:t>
-            </w:r>
-            <w:proofErr w:type="spellStart"/>
-            <w:r>
-              <w:rPr>
-                <w:rFonts w:ascii="Calibri" w:hAnsi="Calibri" w:cs="Calibri"/>
-              </w:rPr>
-              <w:t>SQLServer</w:t>
-            </w:r>
-            <w:proofErr w:type="spellEnd"/>
-            <w:r>
-              <w:rPr>
-                <w:rFonts w:ascii="Calibri" w:hAnsi="Calibri" w:cs="Calibri"/>
-              </w:rPr>
-              <w:t xml:space="preserve"> avec l'utilisation de procédures stockées. </w:t>
+              <w:t xml:space="preserve">contenant les médicaments et les familles, projet prototype (solution Visual Studio + script base de données) permettant de comprendre l'interface entre le logiciel et la base de données SQLServer avec l'utilisation de procédures stockées. </w:t>
             </w:r>
           </w:p>
         </w:tc>
@@ -1479,15 +1438,7 @@
         <w:t xml:space="preserve">et </w:t>
       </w:r>
       <w:r>
-        <w:t xml:space="preserve">utilisant une base de données </w:t>
-      </w:r>
-      <w:proofErr w:type="spellStart"/>
-      <w:r>
-        <w:t>SQLServer</w:t>
-      </w:r>
-      <w:proofErr w:type="spellEnd"/>
-      <w:r>
-        <w:t>.</w:t>
+        <w:t>utilisant une base de données SQLServer.</w:t>
       </w:r>
     </w:p>
     <w:p/>
@@ -1611,11 +1562,9 @@
       <w:r>
         <w:t xml:space="preserve">et utilisera une base de données </w:t>
       </w:r>
-      <w:proofErr w:type="spellStart"/>
       <w:r>
         <w:t>SQLServer</w:t>
       </w:r>
-      <w:proofErr w:type="spellEnd"/>
       <w:r>
         <w:t xml:space="preserve"> 2019</w:t>
       </w:r>
@@ -1846,15 +1795,7 @@
     </w:p>
     <w:p>
       <w:r>
-        <w:t xml:space="preserve">Le modèle conceptuel de la base de données </w:t>
-      </w:r>
-      <w:proofErr w:type="spellStart"/>
-      <w:r>
-        <w:t>GSB_gesAMM</w:t>
-      </w:r>
-      <w:proofErr w:type="spellEnd"/>
-      <w:r>
-        <w:t xml:space="preserve"> est fourni en ressources, il est le suivant :</w:t>
+        <w:t>Le modèle conceptuel de la base de données GSB_gesAMM est fourni en ressources, il est le suivant :</w:t>
       </w:r>
     </w:p>
     <w:p/>
@@ -1882,7 +1823,7 @@
                     <pic:cNvPicPr/>
                   </pic:nvPicPr>
                   <pic:blipFill>
-                    <a:blip r:embed="rId9" cstate="print"/>
+                    <a:blip r:embed="rId12" cstate="print"/>
                     <a:stretch>
                       <a:fillRect/>
                     </a:stretch>
@@ -1921,15 +1862,7 @@
         <w:t xml:space="preserve"> de l'application de saisie des comptes rendus </w:t>
       </w:r>
       <w:r>
-        <w:t xml:space="preserve">de l'entreprise </w:t>
-      </w:r>
-      <w:proofErr w:type="spellStart"/>
-      <w:r>
-        <w:t>Swiss</w:t>
-      </w:r>
-      <w:proofErr w:type="spellEnd"/>
-      <w:r>
-        <w:t xml:space="preserve"> Bourdin, </w:t>
+        <w:t xml:space="preserve">de l'entreprise Swiss Bourdin, </w:t>
       </w:r>
       <w:r>
         <w:t>avec toutefois l'ajout de la propriété FAM_NB_MEDI_A</w:t>
@@ -2806,39 +2739,7 @@
           <w:rStyle w:val="Accentuation"/>
           <w:i w:val="0"/>
         </w:rPr>
-        <w:t xml:space="preserve">Créer la base de données </w:t>
-      </w:r>
-      <w:proofErr w:type="spellStart"/>
-      <w:r>
-        <w:rPr>
-          <w:rStyle w:val="Accentuation"/>
-          <w:i w:val="0"/>
-        </w:rPr>
-        <w:t>GSB_gesAMM</w:t>
-      </w:r>
-      <w:proofErr w:type="spellEnd"/>
-      <w:r>
-        <w:rPr>
-          <w:rStyle w:val="Accentuation"/>
-          <w:i w:val="0"/>
-        </w:rPr>
-        <w:t xml:space="preserve"> dans </w:t>
-      </w:r>
-      <w:proofErr w:type="spellStart"/>
-      <w:r>
-        <w:rPr>
-          <w:rStyle w:val="Accentuation"/>
-          <w:i w:val="0"/>
-        </w:rPr>
-        <w:t>SQLServer</w:t>
-      </w:r>
-      <w:proofErr w:type="spellEnd"/>
-      <w:r>
-        <w:rPr>
-          <w:rStyle w:val="Accentuation"/>
-          <w:i w:val="0"/>
-        </w:rPr>
-        <w:t xml:space="preserve"> en prenant soin d'importer les médicaments et les familles depuis la base Access 2003.</w:t>
+        <w:t>Créer la base de données GSB_gesAMM dans SQLServer en prenant soin d'importer les médicaments et les familles depuis la base Access 2003.</w:t>
       </w:r>
     </w:p>
     <w:p>
@@ -2862,23 +2763,7 @@
           <w:rStyle w:val="Accentuation"/>
           <w:i w:val="0"/>
         </w:rPr>
-        <w:t xml:space="preserve">Se renseigner sur les procédures stockées dans </w:t>
-      </w:r>
-      <w:proofErr w:type="spellStart"/>
-      <w:r>
-        <w:rPr>
-          <w:rStyle w:val="Accentuation"/>
-          <w:i w:val="0"/>
-        </w:rPr>
-        <w:t>SQLServer</w:t>
-      </w:r>
-      <w:proofErr w:type="spellEnd"/>
-      <w:r>
-        <w:rPr>
-          <w:rStyle w:val="Accentuation"/>
-          <w:i w:val="0"/>
-        </w:rPr>
-        <w:t xml:space="preserve"> en utilisant le support de cours fourni</w:t>
+        <w:t>Se renseigner sur les procédures stockées dans SQLServer en utilisant le support de cours fourni</w:t>
       </w:r>
     </w:p>
     <w:p>
@@ -2902,23 +2787,7 @@
           <w:rStyle w:val="Accentuation"/>
           <w:i w:val="0"/>
         </w:rPr>
-        <w:t xml:space="preserve">Se former à l'environnement de développement Visual Studio C# - </w:t>
-      </w:r>
-      <w:proofErr w:type="spellStart"/>
-      <w:r>
-        <w:rPr>
-          <w:rStyle w:val="Accentuation"/>
-          <w:i w:val="0"/>
-        </w:rPr>
-        <w:t>SQLServer</w:t>
-      </w:r>
-      <w:proofErr w:type="spellEnd"/>
-      <w:r>
-        <w:rPr>
-          <w:rStyle w:val="Accentuation"/>
-          <w:i w:val="0"/>
-        </w:rPr>
-        <w:t xml:space="preserve"> en utilisant le projet prototype fourni. Par exempl</w:t>
+        <w:t>Se former à l'environnement de développement Visual Studio C# - SQLServer en utilisant le projet prototype fourni. Par exempl</w:t>
       </w:r>
       <w:r>
         <w:rPr>
@@ -2963,55 +2832,21 @@
           <w:rStyle w:val="Accentuation"/>
           <w:i w:val="0"/>
         </w:rPr>
-        <w:t xml:space="preserve">. Plusieurs classes seront créées : Famille – </w:t>
-      </w:r>
-      <w:proofErr w:type="spellStart"/>
-      <w:r>
-        <w:rPr>
-          <w:rStyle w:val="Accentuation"/>
-          <w:i w:val="0"/>
-        </w:rPr>
-        <w:t>Medicament</w:t>
-      </w:r>
-      <w:proofErr w:type="spellEnd"/>
-      <w:r>
-        <w:rPr>
-          <w:rStyle w:val="Accentuation"/>
-          <w:i w:val="0"/>
-        </w:rPr>
-        <w:t xml:space="preserve"> – Etape – </w:t>
-      </w:r>
-      <w:proofErr w:type="spellStart"/>
-      <w:r>
-        <w:rPr>
-          <w:rStyle w:val="Accentuation"/>
-          <w:i w:val="0"/>
-        </w:rPr>
-        <w:t>EtapeNormee</w:t>
-      </w:r>
-      <w:proofErr w:type="spellEnd"/>
-      <w:r>
-        <w:rPr>
-          <w:rStyle w:val="Accentuation"/>
-          <w:i w:val="0"/>
-        </w:rPr>
-        <w:t xml:space="preserve"> - </w:t>
-      </w:r>
-      <w:proofErr w:type="spellStart"/>
-      <w:r>
-        <w:rPr>
-          <w:rStyle w:val="Accentuation"/>
-          <w:i w:val="0"/>
-        </w:rPr>
-        <w:t>Decision</w:t>
-      </w:r>
-      <w:proofErr w:type="spellEnd"/>
-      <w:r>
-        <w:rPr>
-          <w:rStyle w:val="Accentuation"/>
-          <w:i w:val="0"/>
-        </w:rPr>
-        <w:t xml:space="preserve"> – Workflow</w:t>
+        <w:t xml:space="preserve">. Plusieurs classes seront créées : Famille – Medicament – Etape – </w:t>
+      </w:r>
+      <w:r>
+        <w:rPr>
+          <w:rStyle w:val="Accentuation"/>
+          <w:i w:val="0"/>
+        </w:rPr>
+        <w:t xml:space="preserve">EtapeNormee - </w:t>
+      </w:r>
+      <w:r>
+        <w:rPr>
+          <w:rStyle w:val="Accentuation"/>
+          <w:i w:val="0"/>
+        </w:rPr>
+        <w:t>Decision – Workflow</w:t>
       </w:r>
     </w:p>
     <w:p>
@@ -3044,7 +2879,7 @@
                     <pic:cNvPicPr/>
                   </pic:nvPicPr>
                   <pic:blipFill>
-                    <a:blip r:embed="rId10" cstate="print"/>
+                    <a:blip r:embed="rId13" cstate="print"/>
                     <a:stretch>
                       <a:fillRect/>
                     </a:stretch>
@@ -3159,46 +2994,14 @@
           <w:rStyle w:val="Accentuation"/>
           <w:i w:val="0"/>
         </w:rPr>
-        <w:t xml:space="preserve">Dans la classe Médicament, on remarque la propriété </w:t>
-      </w:r>
-      <w:proofErr w:type="spellStart"/>
-      <w:r>
-        <w:rPr>
-          <w:rStyle w:val="Accentuation"/>
-          <w:i w:val="0"/>
-        </w:rPr>
-        <w:t>codeFamille</w:t>
-      </w:r>
-      <w:proofErr w:type="spellEnd"/>
-      <w:r>
-        <w:rPr>
-          <w:rStyle w:val="Accentuation"/>
-          <w:i w:val="0"/>
-        </w:rPr>
-        <w:t xml:space="preserve"> qui fait lien entre un médicament et sa famille d'appartenance</w:t>
-      </w:r>
-      <w:r>
-        <w:rPr>
-          <w:rStyle w:val="Accentuation"/>
-          <w:i w:val="0"/>
-        </w:rPr>
-        <w:t xml:space="preserve">. Il conviendra d'ajouter une propriété </w:t>
-      </w:r>
-      <w:proofErr w:type="spellStart"/>
-      <w:r>
-        <w:rPr>
-          <w:rStyle w:val="Accentuation"/>
-          <w:i w:val="0"/>
-        </w:rPr>
-        <w:t>lesEtapes</w:t>
-      </w:r>
-      <w:proofErr w:type="spellEnd"/>
-      <w:r>
-        <w:rPr>
-          <w:rStyle w:val="Accentuation"/>
-          <w:i w:val="0"/>
-        </w:rPr>
-        <w:t xml:space="preserve"> déclaré comme une collection de Workflow. Cette collection contiendra le workflow des étapes de validation du médicament.</w:t>
+        <w:t>Dans la classe Médicament, on remarque la propriété codeFamille qui fait lien entre un médicament et sa famille d'appartenance</w:t>
+      </w:r>
+      <w:r>
+        <w:rPr>
+          <w:rStyle w:val="Accentuation"/>
+          <w:i w:val="0"/>
+        </w:rPr>
+        <w:t>. Il conviendra d'ajouter une propriété lesEtapes déclaré comme une collection de Workflow. Cette collection contiendra le workflow des étapes de validation du médicament.</w:t>
       </w:r>
     </w:p>
     <w:p>
@@ -3270,23 +3073,7 @@
           <w:rStyle w:val="Accentuation"/>
           <w:i w:val="0"/>
         </w:rPr>
-        <w:t xml:space="preserve">la classe Workflow possède 3 propriétés et fait référence aux étapes de validation qui ne seront accessibles que par le médicament grâce à la collection </w:t>
-      </w:r>
-      <w:proofErr w:type="spellStart"/>
-      <w:r>
-        <w:rPr>
-          <w:rStyle w:val="Accentuation"/>
-          <w:i w:val="0"/>
-        </w:rPr>
-        <w:t>lesEtapes</w:t>
-      </w:r>
-      <w:proofErr w:type="spellEnd"/>
-      <w:r>
-        <w:rPr>
-          <w:rStyle w:val="Accentuation"/>
-          <w:i w:val="0"/>
-        </w:rPr>
-        <w:t>.</w:t>
+        <w:t>la classe Workflow possède 3 propriétés et fait référence aux étapes de validation qui ne seront accessibles que par le médicament grâce à la collection lesEtapes.</w:t>
       </w:r>
     </w:p>
     <w:p>
@@ -3397,6 +3184,14 @@
       <w:r>
         <w:t xml:space="preserve">L'interface proposera la sélection d'un médicament existant. </w:t>
       </w:r>
+      <w:r>
+        <w:sym w:font="Wingdings" w:char="F0E8"/>
+      </w:r>
+      <w:r>
+        <w:t xml:space="preserve"> OK</w:t>
+      </w:r>
+      <w:bookmarkStart w:id="0" w:name="_GoBack"/>
+      <w:bookmarkEnd w:id="0"/>
     </w:p>
     <w:p>
       <w:pPr>
@@ -3772,7 +3567,7 @@
       </w:pPr>
     </w:p>
     <w:sectPr>
-      <w:footerReference w:type="default" r:id="rId11"/>
+      <w:footerReference w:type="default" r:id="rId14"/>
       <w:pgSz w:w="11906" w:h="16838" w:code="9"/>
       <w:pgMar w:top="1140" w:right="849" w:bottom="1134" w:left="1418" w:header="709" w:footer="992" w:gutter="0"/>
       <w:cols w:space="720"/>
@@ -3782,7 +3577,7 @@
 </file>
 
 <file path=word/endnotes.xml><?xml version="1.0" encoding="utf-8"?>
-<w:endnotes xmlns:wpc="http://schemas.microsoft.com/office/word/2010/wordprocessingCanvas" xmlns:cx="http://schemas.microsoft.com/office/drawing/2014/chartex" xmlns:mc="http://schemas.openxmlformats.org/markup-compatibility/2006" xmlns:o="urn:schemas-microsoft-com:office:office" xmlns:r="http://schemas.openxmlformats.org/officeDocument/2006/relationships" xmlns:m="http://schemas.openxmlformats.org/officeDocument/2006/math" xmlns:v="urn:schemas-microsoft-com:vml" xmlns:wp14="http://schemas.microsoft.com/office/word/2010/wordprocessingDrawing" xmlns:wp="http://schemas.openxmlformats.org/drawingml/2006/wordprocessingDrawing" xmlns:w10="urn:schemas-microsoft-com:office:word" xmlns:w="http://schemas.openxmlformats.org/wordprocessingml/2006/main" xmlns:w14="http://schemas.microsoft.com/office/word/2010/wordml" xmlns:w15="http://schemas.microsoft.com/office/word/2012/wordml" xmlns:w16se="http://schemas.microsoft.com/office/word/2015/wordml/symex" xmlns:wpg="http://schemas.microsoft.com/office/word/2010/wordprocessingGroup" xmlns:wpi="http://schemas.microsoft.com/office/word/2010/wordprocessingInk" xmlns:wne="http://schemas.microsoft.com/office/word/2006/wordml" xmlns:wps="http://schemas.microsoft.com/office/word/2010/wordprocessingShape" mc:Ignorable="w14 w15 w16se wp14">
+<w:endnotes xmlns:wpc="http://schemas.microsoft.com/office/word/2010/wordprocessingCanvas" xmlns:mc="http://schemas.openxmlformats.org/markup-compatibility/2006" xmlns:o="urn:schemas-microsoft-com:office:office" xmlns:r="http://schemas.openxmlformats.org/officeDocument/2006/relationships" xmlns:m="http://schemas.openxmlformats.org/officeDocument/2006/math" xmlns:v="urn:schemas-microsoft-com:vml" xmlns:wp14="http://schemas.microsoft.com/office/word/2010/wordprocessingDrawing" xmlns:wp="http://schemas.openxmlformats.org/drawingml/2006/wordprocessingDrawing" xmlns:w10="urn:schemas-microsoft-com:office:word" xmlns:w="http://schemas.openxmlformats.org/wordprocessingml/2006/main" xmlns:w14="http://schemas.microsoft.com/office/word/2010/wordml" xmlns:w15="http://schemas.microsoft.com/office/word/2012/wordml" xmlns:wpg="http://schemas.microsoft.com/office/word/2010/wordprocessingGroup" xmlns:wpi="http://schemas.microsoft.com/office/word/2010/wordprocessingInk" xmlns:wne="http://schemas.microsoft.com/office/word/2006/wordml" xmlns:wps="http://schemas.microsoft.com/office/word/2010/wordprocessingShape" mc:Ignorable="w14 w15 wp14">
   <w:endnote w:type="separator" w:id="-1">
     <w:p>
       <w:r>
@@ -3801,7 +3596,7 @@
 </file>
 
 <file path=word/footer1.xml><?xml version="1.0" encoding="utf-8"?>
-<w:ftr xmlns:wpc="http://schemas.microsoft.com/office/word/2010/wordprocessingCanvas" xmlns:cx="http://schemas.microsoft.com/office/drawing/2014/chartex" xmlns:mc="http://schemas.openxmlformats.org/markup-compatibility/2006" xmlns:o="urn:schemas-microsoft-com:office:office" xmlns:r="http://schemas.openxmlformats.org/officeDocument/2006/relationships" xmlns:m="http://schemas.openxmlformats.org/officeDocument/2006/math" xmlns:v="urn:schemas-microsoft-com:vml" xmlns:wp14="http://schemas.microsoft.com/office/word/2010/wordprocessingDrawing" xmlns:wp="http://schemas.openxmlformats.org/drawingml/2006/wordprocessingDrawing" xmlns:w10="urn:schemas-microsoft-com:office:word" xmlns:w="http://schemas.openxmlformats.org/wordprocessingml/2006/main" xmlns:w14="http://schemas.microsoft.com/office/word/2010/wordml" xmlns:w15="http://schemas.microsoft.com/office/word/2012/wordml" xmlns:w16se="http://schemas.microsoft.com/office/word/2015/wordml/symex" xmlns:wpg="http://schemas.microsoft.com/office/word/2010/wordprocessingGroup" xmlns:wpi="http://schemas.microsoft.com/office/word/2010/wordprocessingInk" xmlns:wne="http://schemas.microsoft.com/office/word/2006/wordml" xmlns:wps="http://schemas.microsoft.com/office/word/2010/wordprocessingShape" mc:Ignorable="w14 w15 w16se wp14">
+<w:ftr xmlns:wpc="http://schemas.microsoft.com/office/word/2010/wordprocessingCanvas" xmlns:mc="http://schemas.openxmlformats.org/markup-compatibility/2006" xmlns:o="urn:schemas-microsoft-com:office:office" xmlns:r="http://schemas.openxmlformats.org/officeDocument/2006/relationships" xmlns:m="http://schemas.openxmlformats.org/officeDocument/2006/math" xmlns:v="urn:schemas-microsoft-com:vml" xmlns:wp14="http://schemas.microsoft.com/office/word/2010/wordprocessingDrawing" xmlns:wp="http://schemas.openxmlformats.org/drawingml/2006/wordprocessingDrawing" xmlns:w10="urn:schemas-microsoft-com:office:word" xmlns:w="http://schemas.openxmlformats.org/wordprocessingml/2006/main" xmlns:w14="http://schemas.microsoft.com/office/word/2010/wordml" xmlns:w15="http://schemas.microsoft.com/office/word/2012/wordml" xmlns:wpg="http://schemas.microsoft.com/office/word/2010/wordprocessingGroup" xmlns:wpi="http://schemas.microsoft.com/office/word/2010/wordprocessingInk" xmlns:wne="http://schemas.microsoft.com/office/word/2006/wordml" xmlns:wps="http://schemas.microsoft.com/office/word/2010/wordprocessingShape" mc:Ignorable="w14 w15 wp14">
   <w:p>
     <w:pPr>
       <w:pStyle w:val="Pieddepage"/>
@@ -3813,13 +3608,8 @@
       <w:t xml:space="preserve">© </w:t>
     </w:r>
     <w:r>
-      <w:t>BTS SIO Saint-</w:t>
+      <w:t>BTS SIO Saint-Adjutor</w:t>
     </w:r>
-    <w:proofErr w:type="spellStart"/>
-    <w:r>
-      <w:t>Adjutor</w:t>
-    </w:r>
-    <w:proofErr w:type="spellEnd"/>
     <w:r>
       <w:t xml:space="preserve"> - </w:t>
     </w:r>
@@ -3930,7 +3720,7 @@
 </file>
 
 <file path=word/footnotes.xml><?xml version="1.0" encoding="utf-8"?>
-<w:footnotes xmlns:wpc="http://schemas.microsoft.com/office/word/2010/wordprocessingCanvas" xmlns:cx="http://schemas.microsoft.com/office/drawing/2014/chartex" xmlns:mc="http://schemas.openxmlformats.org/markup-compatibility/2006" xmlns:o="urn:schemas-microsoft-com:office:office" xmlns:r="http://schemas.openxmlformats.org/officeDocument/2006/relationships" xmlns:m="http://schemas.openxmlformats.org/officeDocument/2006/math" xmlns:v="urn:schemas-microsoft-com:vml" xmlns:wp14="http://schemas.microsoft.com/office/word/2010/wordprocessingDrawing" xmlns:wp="http://schemas.openxmlformats.org/drawingml/2006/wordprocessingDrawing" xmlns:w10="urn:schemas-microsoft-com:office:word" xmlns:w="http://schemas.openxmlformats.org/wordprocessingml/2006/main" xmlns:w14="http://schemas.microsoft.com/office/word/2010/wordml" xmlns:w15="http://schemas.microsoft.com/office/word/2012/wordml" xmlns:w16se="http://schemas.microsoft.com/office/word/2015/wordml/symex" xmlns:wpg="http://schemas.microsoft.com/office/word/2010/wordprocessingGroup" xmlns:wpi="http://schemas.microsoft.com/office/word/2010/wordprocessingInk" xmlns:wne="http://schemas.microsoft.com/office/word/2006/wordml" xmlns:wps="http://schemas.microsoft.com/office/word/2010/wordprocessingShape" mc:Ignorable="w14 w15 w16se wp14">
+<w:footnotes xmlns:wpc="http://schemas.microsoft.com/office/word/2010/wordprocessingCanvas" xmlns:mc="http://schemas.openxmlformats.org/markup-compatibility/2006" xmlns:o="urn:schemas-microsoft-com:office:office" xmlns:r="http://schemas.openxmlformats.org/officeDocument/2006/relationships" xmlns:m="http://schemas.openxmlformats.org/officeDocument/2006/math" xmlns:v="urn:schemas-microsoft-com:vml" xmlns:wp14="http://schemas.microsoft.com/office/word/2010/wordprocessingDrawing" xmlns:wp="http://schemas.openxmlformats.org/drawingml/2006/wordprocessingDrawing" xmlns:w10="urn:schemas-microsoft-com:office:word" xmlns:w="http://schemas.openxmlformats.org/wordprocessingml/2006/main" xmlns:w14="http://schemas.microsoft.com/office/word/2010/wordml" xmlns:w15="http://schemas.microsoft.com/office/word/2012/wordml" xmlns:wpg="http://schemas.microsoft.com/office/word/2010/wordprocessingGroup" xmlns:wpi="http://schemas.microsoft.com/office/word/2010/wordprocessingInk" xmlns:wne="http://schemas.microsoft.com/office/word/2006/wordml" xmlns:wps="http://schemas.microsoft.com/office/word/2010/wordprocessingShape" mc:Ignorable="w14 w15 wp14">
   <w:footnote w:type="separator" w:id="-1">
     <w:p>
       <w:r>
@@ -3949,8 +3739,8 @@
 </file>
 
 <file path=word/numbering.xml><?xml version="1.0" encoding="utf-8"?>
-<w:numbering xmlns:wpc="http://schemas.microsoft.com/office/word/2010/wordprocessingCanvas" xmlns:cx="http://schemas.microsoft.com/office/drawing/2014/chartex" xmlns:mc="http://schemas.openxmlformats.org/markup-compatibility/2006" xmlns:o="urn:schemas-microsoft-com:office:office" xmlns:r="http://schemas.openxmlformats.org/officeDocument/2006/relationships" xmlns:m="http://schemas.openxmlformats.org/officeDocument/2006/math" xmlns:v="urn:schemas-microsoft-com:vml" xmlns:wp14="http://schemas.microsoft.com/office/word/2010/wordprocessingDrawing" xmlns:wp="http://schemas.openxmlformats.org/drawingml/2006/wordprocessingDrawing" xmlns:w10="urn:schemas-microsoft-com:office:word" xmlns:w="http://schemas.openxmlformats.org/wordprocessingml/2006/main" xmlns:w14="http://schemas.microsoft.com/office/word/2010/wordml" xmlns:w15="http://schemas.microsoft.com/office/word/2012/wordml" xmlns:w16se="http://schemas.microsoft.com/office/word/2015/wordml/symex" xmlns:wpg="http://schemas.microsoft.com/office/word/2010/wordprocessingGroup" xmlns:wpi="http://schemas.microsoft.com/office/word/2010/wordprocessingInk" xmlns:wne="http://schemas.microsoft.com/office/word/2006/wordml" xmlns:wps="http://schemas.microsoft.com/office/word/2010/wordprocessingShape" mc:Ignorable="w14 w15 w16se wp14">
-  <w:abstractNum w:abstractNumId="0" w15:restartNumberingAfterBreak="0">
+<w:numbering xmlns:wpc="http://schemas.microsoft.com/office/word/2010/wordprocessingCanvas" xmlns:mc="http://schemas.openxmlformats.org/markup-compatibility/2006" xmlns:o="urn:schemas-microsoft-com:office:office" xmlns:r="http://schemas.openxmlformats.org/officeDocument/2006/relationships" xmlns:m="http://schemas.openxmlformats.org/officeDocument/2006/math" xmlns:v="urn:schemas-microsoft-com:vml" xmlns:wp14="http://schemas.microsoft.com/office/word/2010/wordprocessingDrawing" xmlns:wp="http://schemas.openxmlformats.org/drawingml/2006/wordprocessingDrawing" xmlns:w10="urn:schemas-microsoft-com:office:word" xmlns:w="http://schemas.openxmlformats.org/wordprocessingml/2006/main" xmlns:w14="http://schemas.microsoft.com/office/word/2010/wordml" xmlns:w15="http://schemas.microsoft.com/office/word/2012/wordml" xmlns:wpg="http://schemas.microsoft.com/office/word/2010/wordprocessingGroup" xmlns:wpi="http://schemas.microsoft.com/office/word/2010/wordprocessingInk" xmlns:wne="http://schemas.microsoft.com/office/word/2006/wordml" xmlns:wps="http://schemas.microsoft.com/office/word/2010/wordprocessingShape" mc:Ignorable="w14 w15 wp14">
+  <w:abstractNum w:abstractNumId="0">
     <w:nsid w:val="04420976"/>
     <w:multiLevelType w:val="singleLevel"/>
     <w:tmpl w:val="AE1C1D8E"/>
@@ -3975,7 +3765,7 @@
       </w:rPr>
     </w:lvl>
   </w:abstractNum>
-  <w:abstractNum w:abstractNumId="1" w15:restartNumberingAfterBreak="0">
+  <w:abstractNum w:abstractNumId="1">
     <w:nsid w:val="214052CB"/>
     <w:multiLevelType w:val="hybridMultilevel"/>
     <w:tmpl w:val="7E4458A4"/>
@@ -4064,7 +3854,7 @@
       </w:pPr>
     </w:lvl>
   </w:abstractNum>
-  <w:abstractNum w:abstractNumId="2" w15:restartNumberingAfterBreak="0">
+  <w:abstractNum w:abstractNumId="2">
     <w:nsid w:val="274A7AA2"/>
     <w:multiLevelType w:val="hybridMultilevel"/>
     <w:tmpl w:val="CB225300"/>
@@ -4205,7 +3995,7 @@
       </w:rPr>
     </w:lvl>
   </w:abstractNum>
-  <w:abstractNum w:abstractNumId="3" w15:restartNumberingAfterBreak="0">
+  <w:abstractNum w:abstractNumId="3">
     <w:nsid w:val="2A605188"/>
     <w:multiLevelType w:val="hybridMultilevel"/>
     <w:tmpl w:val="3512655E"/>
@@ -4346,7 +4136,7 @@
       </w:rPr>
     </w:lvl>
   </w:abstractNum>
-  <w:abstractNum w:abstractNumId="4" w15:restartNumberingAfterBreak="0">
+  <w:abstractNum w:abstractNumId="4">
     <w:nsid w:val="2B906DCC"/>
     <w:multiLevelType w:val="hybridMultilevel"/>
     <w:tmpl w:val="0AF6BFD2"/>
@@ -4459,7 +4249,7 @@
       </w:rPr>
     </w:lvl>
   </w:abstractNum>
-  <w:abstractNum w:abstractNumId="5" w15:restartNumberingAfterBreak="0">
+  <w:abstractNum w:abstractNumId="5">
     <w:nsid w:val="36C55BF1"/>
     <w:multiLevelType w:val="hybridMultilevel"/>
     <w:tmpl w:val="0E7CF0B2"/>
@@ -4548,7 +4338,7 @@
       </w:pPr>
     </w:lvl>
   </w:abstractNum>
-  <w:abstractNum w:abstractNumId="6" w15:restartNumberingAfterBreak="0">
+  <w:abstractNum w:abstractNumId="6">
     <w:nsid w:val="4B8D21AE"/>
     <w:multiLevelType w:val="hybridMultilevel"/>
     <w:tmpl w:val="945C3582"/>
@@ -4661,7 +4451,7 @@
       </w:rPr>
     </w:lvl>
   </w:abstractNum>
-  <w:abstractNum w:abstractNumId="7" w15:restartNumberingAfterBreak="0">
+  <w:abstractNum w:abstractNumId="7">
     <w:nsid w:val="690951BD"/>
     <w:multiLevelType w:val="hybridMultilevel"/>
     <w:tmpl w:val="4B86B2F2"/>
@@ -4831,7 +4621,7 @@
 </file>
 
 <file path=word/styles.xml><?xml version="1.0" encoding="utf-8"?>
-<w:styles xmlns:mc="http://schemas.openxmlformats.org/markup-compatibility/2006" xmlns:r="http://schemas.openxmlformats.org/officeDocument/2006/relationships" xmlns:w="http://schemas.openxmlformats.org/wordprocessingml/2006/main" xmlns:w14="http://schemas.microsoft.com/office/word/2010/wordml" xmlns:w15="http://schemas.microsoft.com/office/word/2012/wordml" xmlns:w16se="http://schemas.microsoft.com/office/word/2015/wordml/symex" mc:Ignorable="w14 w15 w16se">
+<w:styles xmlns:mc="http://schemas.openxmlformats.org/markup-compatibility/2006" xmlns:r="http://schemas.openxmlformats.org/officeDocument/2006/relationships" xmlns:w="http://schemas.openxmlformats.org/wordprocessingml/2006/main" xmlns:w14="http://schemas.microsoft.com/office/word/2010/wordml" xmlns:w15="http://schemas.microsoft.com/office/word/2012/wordml" mc:Ignorable="w14 w15">
   <w:docDefaults>
     <w:rPrDefault>
       <w:rPr>
@@ -5653,6 +5443,7 @@
     <w:basedOn w:val="TableauNormal"/>
     <w:rsid w:val="004C62F4"/>
     <w:tblPr>
+      <w:tblInd w:w="0" w:type="dxa"/>
       <w:tblBorders>
         <w:top w:val="single" w:sz="4" w:space="0" w:color="auto"/>
         <w:left w:val="single" w:sz="4" w:space="0" w:color="auto"/>
@@ -5661,6 +5452,12 @@
         <w:insideH w:val="single" w:sz="4" w:space="0" w:color="auto"/>
         <w:insideV w:val="single" w:sz="4" w:space="0" w:color="auto"/>
       </w:tblBorders>
+      <w:tblCellMar>
+        <w:top w:w="0" w:type="dxa"/>
+        <w:left w:w="108" w:type="dxa"/>
+        <w:bottom w:w="0" w:type="dxa"/>
+        <w:right w:w="108" w:type="dxa"/>
+      </w:tblCellMar>
     </w:tblPr>
   </w:style>
   <w:style w:type="paragraph" w:styleId="Paragraphedeliste">
@@ -5938,6 +5735,21 @@
 </file>
 
 <file path=customXml/item1.xml><?xml version="1.0" encoding="utf-8"?>
+<p:properties xmlns:p="http://schemas.microsoft.com/office/2006/metadata/properties" xmlns:xsi="http://www.w3.org/2001/XMLSchema-instance" xmlns:pc="http://schemas.microsoft.com/office/infopath/2007/PartnerControls">
+  <documentManagement/>
+</p:properties>
+</file>
+
+<file path=customXml/item2.xml><?xml version="1.0" encoding="utf-8"?>
+<?mso-contentType ?>
+<FormTemplates xmlns="http://schemas.microsoft.com/sharepoint/v3/contenttype/forms">
+  <Display>DocumentLibraryForm</Display>
+  <Edit>DocumentLibraryForm</Edit>
+  <New>DocumentLibraryForm</New>
+</FormTemplates>
+</file>
+
+<file path=customXml/item3.xml><?xml version="1.0" encoding="utf-8"?>
 <ct:contentTypeSchema xmlns:ct="http://schemas.microsoft.com/office/2006/metadata/contentType" xmlns:ma="http://schemas.microsoft.com/office/2006/metadata/properties/metaAttributes" ct:_="" ma:_="" ma:contentTypeName="Document" ma:contentTypeID="0x0101001DB0D0EA75F05040AB1E1EB460FFC3E9" ma:contentTypeVersion="2" ma:contentTypeDescription="Crée un document." ma:contentTypeScope="" ma:versionID="3a52e5e6689d564ba1fabc638b343ba9">
   <xsd:schema xmlns:xsd="http://www.w3.org/2001/XMLSchema" xmlns:xs="http://www.w3.org/2001/XMLSchema" xmlns:p="http://schemas.microsoft.com/office/2006/metadata/properties" xmlns:ns2="60140bf1-b640-48df-84c0-e6c3622e6d26" targetNamespace="http://schemas.microsoft.com/office/2006/metadata/properties" ma:root="true" ma:fieldsID="02ea02cf035a7b6d18036031b7bdbe2d" ns2:_="">
     <xsd:import namespace="60140bf1-b640-48df-84c0-e6c3622e6d26"/>
@@ -6069,29 +5881,37 @@
 </ct:contentTypeSchema>
 </file>
 
-<file path=customXml/item2.xml><?xml version="1.0" encoding="utf-8"?>
-<?mso-contentType ?>
-<FormTemplates xmlns="http://schemas.microsoft.com/sharepoint/v3/contenttype/forms">
-  <Display>DocumentLibraryForm</Display>
-  <Edit>DocumentLibraryForm</Edit>
-  <New>DocumentLibraryForm</New>
-</FormTemplates>
-</file>
-
-<file path=customXml/item3.xml><?xml version="1.0" encoding="utf-8"?>
-<p:properties xmlns:p="http://schemas.microsoft.com/office/2006/metadata/properties" xmlns:xsi="http://www.w3.org/2001/XMLSchema-instance" xmlns:pc="http://schemas.microsoft.com/office/infopath/2007/PartnerControls">
-  <documentManagement/>
-</p:properties>
-</file>
-
 <file path=customXml/itemProps1.xml><?xml version="1.0" encoding="utf-8"?>
-<ds:datastoreItem xmlns:ds="http://schemas.openxmlformats.org/officeDocument/2006/customXml" ds:itemID="{EC33EDE6-5504-45B8-8F7D-32368FA384F2}"/>
+<ds:datastoreItem xmlns:ds="http://schemas.openxmlformats.org/officeDocument/2006/customXml" ds:itemID="{9A07CF57-A260-43DC-8655-AFA79E3BD15D}">
+  <ds:schemaRefs>
+    <ds:schemaRef ds:uri="http://schemas.microsoft.com/office/2006/metadata/properties"/>
+    <ds:schemaRef ds:uri="http://schemas.microsoft.com/office/infopath/2007/PartnerControls"/>
+  </ds:schemaRefs>
+</ds:datastoreItem>
 </file>
 
 <file path=customXml/itemProps2.xml><?xml version="1.0" encoding="utf-8"?>
-<ds:datastoreItem xmlns:ds="http://schemas.openxmlformats.org/officeDocument/2006/customXml" ds:itemID="{2F541297-7AD6-42B1-B442-BF222D8AEC70}"/>
+<ds:datastoreItem xmlns:ds="http://schemas.openxmlformats.org/officeDocument/2006/customXml" ds:itemID="{2F541297-7AD6-42B1-B442-BF222D8AEC70}">
+  <ds:schemaRefs>
+    <ds:schemaRef ds:uri="http://schemas.microsoft.com/sharepoint/v3/contenttype/forms"/>
+  </ds:schemaRefs>
+</ds:datastoreItem>
 </file>
 
 <file path=customXml/itemProps3.xml><?xml version="1.0" encoding="utf-8"?>
-<ds:datastoreItem xmlns:ds="http://schemas.openxmlformats.org/officeDocument/2006/customXml" ds:itemID="{9A07CF57-A260-43DC-8655-AFA79E3BD15D}"/>
+<ds:datastoreItem xmlns:ds="http://schemas.openxmlformats.org/officeDocument/2006/customXml" ds:itemID="{EC33EDE6-5504-45B8-8F7D-32368FA384F2}">
+  <ds:schemaRefs>
+    <ds:schemaRef ds:uri="http://schemas.microsoft.com/office/2006/metadata/contentType"/>
+    <ds:schemaRef ds:uri="http://schemas.microsoft.com/office/2006/metadata/properties/metaAttributes"/>
+    <ds:schemaRef ds:uri="http://www.w3.org/2001/XMLSchema"/>
+    <ds:schemaRef ds:uri="http://schemas.microsoft.com/office/2006/metadata/properties"/>
+    <ds:schemaRef ds:uri="60140bf1-b640-48df-84c0-e6c3622e6d26"/>
+    <ds:schemaRef ds:uri="http://schemas.microsoft.com/office/2006/documentManagement/types"/>
+    <ds:schemaRef ds:uri="http://schemas.microsoft.com/office/infopath/2007/PartnerControls"/>
+    <ds:schemaRef ds:uri="http://schemas.openxmlformats.org/package/2006/metadata/core-properties"/>
+    <ds:schemaRef ds:uri="http://purl.org/dc/elements/1.1/"/>
+    <ds:schemaRef ds:uri="http://purl.org/dc/terms/"/>
+    <ds:schemaRef ds:uri="http://schemas.microsoft.com/internal/obd"/>
+  </ds:schemaRefs>
+</ds:datastoreItem>
 </file>
</xml_diff>